<commit_message>
probando con un mensaje al final
</commit_message>
<xml_diff>
--- a/Informe-Final-Formateado-4.docx
+++ b/Informe-Final-Formateado-4.docx
@@ -5852,16 +5852,25 @@
       <w:r>
         <w:t xml:space="preserve"> principal del usuario</w:t>
       </w:r>
-      <w:bookmarkStart w:id="26" w:name="_GoBack"/>
+    </w:p>
+    <w:p>
+      <w:pPr>
+        <w:pStyle w:val="Ttulo1"/>
+      </w:pPr>
+      <w:bookmarkStart w:id="26" w:name="_Toc468387650"/>
+      <w:r>
+        <w:t>Conclusiones</w:t>
+      </w:r>
       <w:bookmarkEnd w:id="26"/>
     </w:p>
+    <w:p/>
     <w:p>
       <w:pPr>
         <w:pStyle w:val="Ttulo1"/>
       </w:pPr>
-      <w:bookmarkStart w:id="27" w:name="_Toc468387650"/>
-      <w:r>
-        <w:t>Conclusiones</w:t>
+      <w:bookmarkStart w:id="27" w:name="_Toc468387651"/>
+      <w:r>
+        <w:t>Recomendaciones</w:t>
       </w:r>
       <w:bookmarkEnd w:id="27"/>
     </w:p>
@@ -5870,23 +5879,12 @@
       <w:pPr>
         <w:pStyle w:val="Ttulo1"/>
       </w:pPr>
-      <w:bookmarkStart w:id="28" w:name="_Toc468387651"/>
-      <w:r>
-        <w:t>Recomendaciones</w:t>
-      </w:r>
-      <w:bookmarkEnd w:id="28"/>
-    </w:p>
-    <w:p/>
-    <w:p>
-      <w:pPr>
-        <w:pStyle w:val="Ttulo1"/>
-      </w:pPr>
-      <w:bookmarkStart w:id="29" w:name="_Toc468387652"/>
+      <w:bookmarkStart w:id="28" w:name="_Toc468387652"/>
       <w:r>
         <w:lastRenderedPageBreak/>
         <w:t>Bibliografía</w:t>
       </w:r>
-      <w:bookmarkEnd w:id="29"/>
+      <w:bookmarkEnd w:id="28"/>
     </w:p>
     <w:p>
       <w:pPr>
@@ -6066,11 +6064,11 @@
       <w:pPr>
         <w:pStyle w:val="Ttulo1"/>
       </w:pPr>
-      <w:bookmarkStart w:id="30" w:name="_Toc468387653"/>
+      <w:bookmarkStart w:id="29" w:name="_Toc468387653"/>
       <w:r>
         <w:t>Anexos</w:t>
       </w:r>
-      <w:bookmarkEnd w:id="30"/>
+      <w:bookmarkEnd w:id="29"/>
     </w:p>
     <w:p/>
     <w:p>
@@ -6270,6 +6268,48 @@
           </wp:inline>
         </w:drawing>
       </w:r>
+    </w:p>
+    <w:p>
+      <w:pPr>
+        <w:jc w:val="center"/>
+        <w:rPr>
+          <w:lang w:val="en-US"/>
+        </w:rPr>
+      </w:pPr>
+    </w:p>
+    <w:p>
+      <w:pPr>
+        <w:jc w:val="center"/>
+        <w:rPr>
+          <w:lang w:val="en-US"/>
+        </w:rPr>
+      </w:pPr>
+    </w:p>
+    <w:p>
+      <w:pPr>
+        <w:jc w:val="center"/>
+        <w:rPr>
+          <w:lang w:val="en-US"/>
+        </w:rPr>
+      </w:pPr>
+    </w:p>
+    <w:p>
+      <w:pPr>
+        <w:jc w:val="center"/>
+        <w:rPr>
+          <w:lang w:val="en-US"/>
+        </w:rPr>
+      </w:pPr>
+    </w:p>
+    <w:p>
+      <w:pPr>
+        <w:jc w:val="center"/>
+      </w:pPr>
+      <w:r>
+        <w:t xml:space="preserve">A VER SI FUNCIONA ESTA VAINA LA PTM </w:t>
+      </w:r>
+      <w:bookmarkStart w:id="30" w:name="_GoBack"/>
+      <w:bookmarkEnd w:id="30"/>
     </w:p>
     <w:sectPr>
       <w:pgSz w:w="12240" w:h="15840"/>
@@ -10483,7 +10523,7 @@
 </file>
 
 <file path=customXml/itemProps1.xml><?xml version="1.0" encoding="utf-8"?>
-<ds:datastoreItem xmlns:ds="http://schemas.openxmlformats.org/officeDocument/2006/customXml" ds:itemID="{7F2351BB-4A5B-402C-A521-DDBC2C4C27F6}">
+<ds:datastoreItem xmlns:ds="http://schemas.openxmlformats.org/officeDocument/2006/customXml" ds:itemID="{A67BACDD-8388-4D46-ADC1-657E6F3BA3E0}">
   <ds:schemaRefs>
     <ds:schemaRef ds:uri="http://schemas.openxmlformats.org/officeDocument/2006/bibliography"/>
   </ds:schemaRefs>

</xml_diff>

<commit_message>
texto anhadido a BD
</commit_message>
<xml_diff>
--- a/Informe-Final-Formateado-4.docx
+++ b/Informe-Final-Formateado-4.docx
@@ -3465,25 +3465,28 @@
       </w:pPr>
       <w:bookmarkStart w:id="14" w:name="_Toc468387643"/>
       <w:r>
+        <w:t>Base de Datos</w:t>
+      </w:r>
+      <w:bookmarkEnd w:id="14"/>
+    </w:p>
+    <w:p>
+      <w:proofErr w:type="spellStart"/>
+      <w:r>
+        <w:t>Haha</w:t>
+      </w:r>
+      <w:proofErr w:type="spellEnd"/>
+      <w:r>
+        <w:t xml:space="preserve"> para que quieres saber eso salu2 :V </w:t>
+      </w:r>
+      <w:bookmarkStart w:id="15" w:name="_GoBack"/>
+      <w:bookmarkEnd w:id="15"/>
+    </w:p>
+    <w:p>
+      <w:pPr>
+        <w:pStyle w:val="Ttulo2"/>
+      </w:pPr>
+      <w:r>
         <w:lastRenderedPageBreak/>
-        <w:t>Base de Datos</w:t>
-      </w:r>
-      <w:bookmarkEnd w:id="14"/>
-    </w:p>
-    <w:p>
-      <w:pPr>
-        <w:pStyle w:val="Ttulo2"/>
-        <w:numPr>
-          <w:ilvl w:val="0"/>
-          <w:numId w:val="0"/>
-        </w:numPr>
-      </w:pPr>
-    </w:p>
-    <w:p>
-      <w:pPr>
-        <w:pStyle w:val="Ttulo2"/>
-      </w:pPr>
-      <w:r>
         <w:t xml:space="preserve">Web </w:t>
       </w:r>
       <w:proofErr w:type="spellStart"/>
@@ -4246,22 +4249,22 @@
       <w:pPr>
         <w:pStyle w:val="Ttulo1"/>
       </w:pPr>
-      <w:bookmarkStart w:id="15" w:name="_Toc468387644"/>
+      <w:bookmarkStart w:id="16" w:name="_Toc468387644"/>
       <w:r>
         <w:lastRenderedPageBreak/>
         <w:t>Objetivos</w:t>
       </w:r>
-      <w:bookmarkEnd w:id="15"/>
+      <w:bookmarkEnd w:id="16"/>
     </w:p>
     <w:p>
       <w:pPr>
         <w:pStyle w:val="Ttulo2"/>
       </w:pPr>
-      <w:bookmarkStart w:id="16" w:name="_Toc468387645"/>
+      <w:bookmarkStart w:id="17" w:name="_Toc468387645"/>
       <w:r>
         <w:t>Objetivo General</w:t>
       </w:r>
-      <w:bookmarkEnd w:id="16"/>
+      <w:bookmarkEnd w:id="17"/>
     </w:p>
     <w:p>
       <w:pPr>
@@ -4303,11 +4306,11 @@
       <w:pPr>
         <w:pStyle w:val="Ttulo2"/>
       </w:pPr>
-      <w:bookmarkStart w:id="17" w:name="_Toc468387646"/>
+      <w:bookmarkStart w:id="18" w:name="_Toc468387646"/>
       <w:r>
         <w:t>Objetivos específicos</w:t>
       </w:r>
-      <w:bookmarkEnd w:id="17"/>
+      <w:bookmarkEnd w:id="18"/>
     </w:p>
     <w:p>
       <w:pPr>
@@ -4416,11 +4419,11 @@
       <w:pPr>
         <w:pStyle w:val="Ttulo1"/>
       </w:pPr>
-      <w:bookmarkStart w:id="18" w:name="_Toc468387647"/>
+      <w:bookmarkStart w:id="19" w:name="_Toc468387647"/>
       <w:r>
         <w:t>Metodología</w:t>
       </w:r>
-      <w:bookmarkEnd w:id="18"/>
+      <w:bookmarkEnd w:id="19"/>
     </w:p>
     <w:p>
       <w:pPr>
@@ -4441,16 +4444,16 @@
         <w:spacing w:before="0" w:after="0" w:line="240" w:lineRule="atLeast"/>
         <w:jc w:val="left"/>
       </w:pPr>
-      <w:bookmarkStart w:id="19" w:name="OLE_LINK6"/>
-      <w:bookmarkStart w:id="20" w:name="OLE_LINK7"/>
+      <w:bookmarkStart w:id="20" w:name="OLE_LINK6"/>
+      <w:bookmarkStart w:id="21" w:name="OLE_LINK7"/>
       <w:r>
         <w:rPr>
           <w:lang w:val="es-419"/>
         </w:rPr>
         <w:t>Crear nuevos eventos deportivos en la universidad Privada Boliviana</w:t>
       </w:r>
-      <w:bookmarkEnd w:id="19"/>
       <w:bookmarkEnd w:id="20"/>
+      <w:bookmarkEnd w:id="21"/>
       <w:r>
         <w:t>.</w:t>
       </w:r>
@@ -4624,7 +4627,7 @@
       <w:pPr>
         <w:pStyle w:val="Ttulo4"/>
       </w:pPr>
-      <w:bookmarkStart w:id="21" w:name="_Toc463342030"/>
+      <w:bookmarkStart w:id="22" w:name="_Toc463342030"/>
       <w:r>
         <w:t xml:space="preserve">Requerimiento </w:t>
       </w:r>
@@ -4649,7 +4652,7 @@
         </w:rPr>
         <w:t>»</w:t>
       </w:r>
-      <w:bookmarkEnd w:id="21"/>
+      <w:bookmarkEnd w:id="22"/>
     </w:p>
     <w:p>
       <w:pPr>
@@ -4722,7 +4725,7 @@
           <w:lang w:val="es-419"/>
         </w:rPr>
       </w:pPr>
-      <w:bookmarkStart w:id="22" w:name="_Toc463342031"/>
+      <w:bookmarkStart w:id="23" w:name="_Toc463342031"/>
       <w:r>
         <w:rPr>
           <w:lang w:val="es-419"/>
@@ -4747,7 +4750,7 @@
         </w:rPr>
         <w:t>»</w:t>
       </w:r>
-      <w:bookmarkEnd w:id="22"/>
+      <w:bookmarkEnd w:id="23"/>
     </w:p>
     <w:p>
       <w:pPr>
@@ -4826,7 +4829,7 @@
           <w:lang w:val="es-419"/>
         </w:rPr>
       </w:pPr>
-      <w:bookmarkStart w:id="23" w:name="_Toc463342032"/>
+      <w:bookmarkStart w:id="24" w:name="_Toc463342032"/>
       <w:r>
         <w:rPr>
           <w:lang w:val="es-419"/>
@@ -4858,7 +4861,7 @@
         </w:rPr>
         <w:t>»</w:t>
       </w:r>
-      <w:bookmarkEnd w:id="23"/>
+      <w:bookmarkEnd w:id="24"/>
     </w:p>
     <w:p>
       <w:pPr>
@@ -4942,7 +4945,7 @@
           <w:lang w:val="es-419"/>
         </w:rPr>
       </w:pPr>
-      <w:bookmarkStart w:id="24" w:name="_Toc463342033"/>
+      <w:bookmarkStart w:id="25" w:name="_Toc463342033"/>
       <w:r>
         <w:rPr>
           <w:lang w:val="es-419"/>
@@ -4973,7 +4976,7 @@
         </w:rPr>
         <w:t>»</w:t>
       </w:r>
-      <w:bookmarkEnd w:id="24"/>
+      <w:bookmarkEnd w:id="25"/>
     </w:p>
     <w:p>
       <w:pPr>
@@ -5082,7 +5085,7 @@
       <w:pPr>
         <w:pStyle w:val="Ttulo4"/>
       </w:pPr>
-      <w:bookmarkStart w:id="25" w:name="_Toc463342034"/>
+      <w:bookmarkStart w:id="26" w:name="_Toc463342034"/>
       <w:r>
         <w:rPr>
           <w:lang w:val="es-419"/>
@@ -5113,7 +5116,7 @@
         </w:rPr>
         <w:t>»</w:t>
       </w:r>
-      <w:bookmarkEnd w:id="25"/>
+      <w:bookmarkEnd w:id="26"/>
     </w:p>
     <w:p>
       <w:pPr>
@@ -5857,34 +5860,34 @@
       <w:pPr>
         <w:pStyle w:val="Ttulo1"/>
       </w:pPr>
-      <w:bookmarkStart w:id="26" w:name="_Toc468387650"/>
+      <w:bookmarkStart w:id="27" w:name="_Toc468387650"/>
       <w:r>
         <w:t>Conclusiones</w:t>
       </w:r>
-      <w:bookmarkEnd w:id="26"/>
+      <w:bookmarkEnd w:id="27"/>
     </w:p>
     <w:p/>
     <w:p>
       <w:pPr>
         <w:pStyle w:val="Ttulo1"/>
       </w:pPr>
-      <w:bookmarkStart w:id="27" w:name="_Toc468387651"/>
+      <w:bookmarkStart w:id="28" w:name="_Toc468387651"/>
       <w:r>
         <w:t>Recomendaciones</w:t>
       </w:r>
-      <w:bookmarkEnd w:id="27"/>
+      <w:bookmarkEnd w:id="28"/>
     </w:p>
     <w:p/>
     <w:p>
       <w:pPr>
         <w:pStyle w:val="Ttulo1"/>
       </w:pPr>
-      <w:bookmarkStart w:id="28" w:name="_Toc468387652"/>
+      <w:bookmarkStart w:id="29" w:name="_Toc468387652"/>
       <w:r>
         <w:lastRenderedPageBreak/>
         <w:t>Bibliografía</w:t>
       </w:r>
-      <w:bookmarkEnd w:id="28"/>
+      <w:bookmarkEnd w:id="29"/>
     </w:p>
     <w:p>
       <w:pPr>
@@ -6064,11 +6067,11 @@
       <w:pPr>
         <w:pStyle w:val="Ttulo1"/>
       </w:pPr>
-      <w:bookmarkStart w:id="29" w:name="_Toc468387653"/>
+      <w:bookmarkStart w:id="30" w:name="_Toc468387653"/>
       <w:r>
         <w:t>Anexos</w:t>
       </w:r>
-      <w:bookmarkEnd w:id="29"/>
+      <w:bookmarkEnd w:id="30"/>
     </w:p>
     <w:p/>
     <w:p>
@@ -6308,8 +6311,6 @@
       <w:r>
         <w:t xml:space="preserve">A VER SI FUNCIONA ESTA VAINA LA PTM </w:t>
       </w:r>
-      <w:bookmarkStart w:id="30" w:name="_GoBack"/>
-      <w:bookmarkEnd w:id="30"/>
     </w:p>
     <w:sectPr>
       <w:pgSz w:w="12240" w:h="15840"/>
@@ -10523,7 +10524,7 @@
 </file>
 
 <file path=customXml/itemProps1.xml><?xml version="1.0" encoding="utf-8"?>
-<ds:datastoreItem xmlns:ds="http://schemas.openxmlformats.org/officeDocument/2006/customXml" ds:itemID="{A67BACDD-8388-4D46-ADC1-657E6F3BA3E0}">
+<ds:datastoreItem xmlns:ds="http://schemas.openxmlformats.org/officeDocument/2006/customXml" ds:itemID="{0B2083F4-CCB8-48CA-83B3-50C63CFC3904}">
   <ds:schemaRefs>
     <ds:schemaRef ds:uri="http://schemas.openxmlformats.org/officeDocument/2006/bibliography"/>
   </ds:schemaRefs>

</xml_diff>

<commit_message>
Borrado base de datos
</commit_message>
<xml_diff>
--- a/Informe-Final-Formateado-4.docx
+++ b/Informe-Final-Formateado-4.docx
@@ -3465,28 +3465,16 @@
       </w:pPr>
       <w:bookmarkStart w:id="14" w:name="_Toc468387643"/>
       <w:r>
+        <w:lastRenderedPageBreak/>
         <w:t>Base de Datos</w:t>
       </w:r>
       <w:bookmarkEnd w:id="14"/>
     </w:p>
     <w:p>
-      <w:proofErr w:type="spellStart"/>
-      <w:r>
-        <w:t>Haha</w:t>
-      </w:r>
-      <w:proofErr w:type="spellEnd"/>
-      <w:r>
-        <w:t xml:space="preserve"> para que quieres saber eso salu2 :V </w:t>
-      </w:r>
-      <w:bookmarkStart w:id="15" w:name="_GoBack"/>
-      <w:bookmarkEnd w:id="15"/>
-    </w:p>
-    <w:p>
       <w:pPr>
         <w:pStyle w:val="Ttulo2"/>
       </w:pPr>
       <w:r>
-        <w:lastRenderedPageBreak/>
         <w:t xml:space="preserve">Web </w:t>
       </w:r>
       <w:proofErr w:type="spellStart"/>
@@ -4249,68 +4237,68 @@
       <w:pPr>
         <w:pStyle w:val="Ttulo1"/>
       </w:pPr>
-      <w:bookmarkStart w:id="16" w:name="_Toc468387644"/>
+      <w:bookmarkStart w:id="15" w:name="_Toc468387644"/>
       <w:r>
         <w:lastRenderedPageBreak/>
         <w:t>Objetivos</w:t>
       </w:r>
+      <w:bookmarkEnd w:id="15"/>
+    </w:p>
+    <w:p>
+      <w:pPr>
+        <w:pStyle w:val="Ttulo2"/>
+      </w:pPr>
+      <w:bookmarkStart w:id="16" w:name="_Toc468387645"/>
+      <w:r>
+        <w:t>Objetivo General</w:t>
+      </w:r>
       <w:bookmarkEnd w:id="16"/>
     </w:p>
     <w:p>
       <w:pPr>
+        <w:rPr>
+          <w:lang w:val="es-419"/>
+        </w:rPr>
+      </w:pPr>
+      <w:r>
+        <w:rPr>
+          <w:lang w:val="es-419"/>
+        </w:rPr>
+        <w:t xml:space="preserve">Desarrollar una </w:t>
+      </w:r>
+      <w:proofErr w:type="spellStart"/>
+      <w:r>
+        <w:rPr>
+          <w:lang w:val="es-419"/>
+        </w:rPr>
+        <w:t>ap</w:t>
+      </w:r>
+      <w:r>
+        <w:t>lica</w:t>
+      </w:r>
+      <w:r>
+        <w:rPr>
+          <w:lang w:val="es-419"/>
+        </w:rPr>
+        <w:t>ción</w:t>
+      </w:r>
+      <w:proofErr w:type="spellEnd"/>
+      <w:r>
+        <w:rPr>
+          <w:lang w:val="es-419"/>
+        </w:rPr>
+        <w:t xml:space="preserve"> móvil que permita la gestión de los eventos deportivos para la Universidad Privada Boliviana.</w:t>
+      </w:r>
+    </w:p>
+    <w:p>
+      <w:pPr>
         <w:pStyle w:val="Ttulo2"/>
       </w:pPr>
-      <w:bookmarkStart w:id="17" w:name="_Toc468387645"/>
-      <w:r>
-        <w:t>Objetivo General</w:t>
+      <w:bookmarkStart w:id="17" w:name="_Toc468387646"/>
+      <w:r>
+        <w:t>Objetivos específicos</w:t>
       </w:r>
       <w:bookmarkEnd w:id="17"/>
-    </w:p>
-    <w:p>
-      <w:pPr>
-        <w:rPr>
-          <w:lang w:val="es-419"/>
-        </w:rPr>
-      </w:pPr>
-      <w:r>
-        <w:rPr>
-          <w:lang w:val="es-419"/>
-        </w:rPr>
-        <w:t xml:space="preserve">Desarrollar una </w:t>
-      </w:r>
-      <w:proofErr w:type="spellStart"/>
-      <w:r>
-        <w:rPr>
-          <w:lang w:val="es-419"/>
-        </w:rPr>
-        <w:t>ap</w:t>
-      </w:r>
-      <w:r>
-        <w:t>lica</w:t>
-      </w:r>
-      <w:r>
-        <w:rPr>
-          <w:lang w:val="es-419"/>
-        </w:rPr>
-        <w:t>ción</w:t>
-      </w:r>
-      <w:proofErr w:type="spellEnd"/>
-      <w:r>
-        <w:rPr>
-          <w:lang w:val="es-419"/>
-        </w:rPr>
-        <w:t xml:space="preserve"> móvil que permita la gestión de los eventos deportivos para la Universidad Privada Boliviana.</w:t>
-      </w:r>
-    </w:p>
-    <w:p>
-      <w:pPr>
-        <w:pStyle w:val="Ttulo2"/>
-      </w:pPr>
-      <w:bookmarkStart w:id="18" w:name="_Toc468387646"/>
-      <w:r>
-        <w:t>Objetivos específicos</w:t>
-      </w:r>
-      <w:bookmarkEnd w:id="18"/>
     </w:p>
     <w:p>
       <w:pPr>
@@ -4419,11 +4407,11 @@
       <w:pPr>
         <w:pStyle w:val="Ttulo1"/>
       </w:pPr>
-      <w:bookmarkStart w:id="19" w:name="_Toc468387647"/>
+      <w:bookmarkStart w:id="18" w:name="_Toc468387647"/>
       <w:r>
         <w:t>Metodología</w:t>
       </w:r>
-      <w:bookmarkEnd w:id="19"/>
+      <w:bookmarkEnd w:id="18"/>
     </w:p>
     <w:p>
       <w:pPr>
@@ -4444,16 +4432,16 @@
         <w:spacing w:before="0" w:after="0" w:line="240" w:lineRule="atLeast"/>
         <w:jc w:val="left"/>
       </w:pPr>
-      <w:bookmarkStart w:id="20" w:name="OLE_LINK6"/>
-      <w:bookmarkStart w:id="21" w:name="OLE_LINK7"/>
+      <w:bookmarkStart w:id="19" w:name="OLE_LINK6"/>
+      <w:bookmarkStart w:id="20" w:name="OLE_LINK7"/>
       <w:r>
         <w:rPr>
           <w:lang w:val="es-419"/>
         </w:rPr>
         <w:t>Crear nuevos eventos deportivos en la universidad Privada Boliviana</w:t>
       </w:r>
+      <w:bookmarkEnd w:id="19"/>
       <w:bookmarkEnd w:id="20"/>
-      <w:bookmarkEnd w:id="21"/>
       <w:r>
         <w:t>.</w:t>
       </w:r>
@@ -4627,7 +4615,7 @@
       <w:pPr>
         <w:pStyle w:val="Ttulo4"/>
       </w:pPr>
-      <w:bookmarkStart w:id="22" w:name="_Toc463342030"/>
+      <w:bookmarkStart w:id="21" w:name="_Toc463342030"/>
       <w:r>
         <w:t xml:space="preserve">Requerimiento </w:t>
       </w:r>
@@ -4652,7 +4640,7 @@
         </w:rPr>
         <w:t>»</w:t>
       </w:r>
-      <w:bookmarkEnd w:id="22"/>
+      <w:bookmarkEnd w:id="21"/>
     </w:p>
     <w:p>
       <w:pPr>
@@ -4725,7 +4713,7 @@
           <w:lang w:val="es-419"/>
         </w:rPr>
       </w:pPr>
-      <w:bookmarkStart w:id="23" w:name="_Toc463342031"/>
+      <w:bookmarkStart w:id="22" w:name="_Toc463342031"/>
       <w:r>
         <w:rPr>
           <w:lang w:val="es-419"/>
@@ -4750,7 +4738,7 @@
         </w:rPr>
         <w:t>»</w:t>
       </w:r>
-      <w:bookmarkEnd w:id="23"/>
+      <w:bookmarkEnd w:id="22"/>
     </w:p>
     <w:p>
       <w:pPr>
@@ -4829,7 +4817,7 @@
           <w:lang w:val="es-419"/>
         </w:rPr>
       </w:pPr>
-      <w:bookmarkStart w:id="24" w:name="_Toc463342032"/>
+      <w:bookmarkStart w:id="23" w:name="_Toc463342032"/>
       <w:r>
         <w:rPr>
           <w:lang w:val="es-419"/>
@@ -4861,7 +4849,7 @@
         </w:rPr>
         <w:t>»</w:t>
       </w:r>
-      <w:bookmarkEnd w:id="24"/>
+      <w:bookmarkEnd w:id="23"/>
     </w:p>
     <w:p>
       <w:pPr>
@@ -4945,7 +4933,7 @@
           <w:lang w:val="es-419"/>
         </w:rPr>
       </w:pPr>
-      <w:bookmarkStart w:id="25" w:name="_Toc463342033"/>
+      <w:bookmarkStart w:id="24" w:name="_Toc463342033"/>
       <w:r>
         <w:rPr>
           <w:lang w:val="es-419"/>
@@ -4976,7 +4964,7 @@
         </w:rPr>
         <w:t>»</w:t>
       </w:r>
-      <w:bookmarkEnd w:id="25"/>
+      <w:bookmarkEnd w:id="24"/>
     </w:p>
     <w:p>
       <w:pPr>
@@ -5085,7 +5073,7 @@
       <w:pPr>
         <w:pStyle w:val="Ttulo4"/>
       </w:pPr>
-      <w:bookmarkStart w:id="26" w:name="_Toc463342034"/>
+      <w:bookmarkStart w:id="25" w:name="_Toc463342034"/>
       <w:r>
         <w:rPr>
           <w:lang w:val="es-419"/>
@@ -5116,7 +5104,7 @@
         </w:rPr>
         <w:t>»</w:t>
       </w:r>
-      <w:bookmarkEnd w:id="26"/>
+      <w:bookmarkEnd w:id="25"/>
     </w:p>
     <w:p>
       <w:pPr>
@@ -5860,10 +5848,21 @@
       <w:pPr>
         <w:pStyle w:val="Ttulo1"/>
       </w:pPr>
-      <w:bookmarkStart w:id="27" w:name="_Toc468387650"/>
+      <w:bookmarkStart w:id="26" w:name="_Toc468387650"/>
       <w:r>
         <w:t>Conclusiones</w:t>
       </w:r>
+      <w:bookmarkEnd w:id="26"/>
+    </w:p>
+    <w:p/>
+    <w:p>
+      <w:pPr>
+        <w:pStyle w:val="Ttulo1"/>
+      </w:pPr>
+      <w:bookmarkStart w:id="27" w:name="_Toc468387651"/>
+      <w:r>
+        <w:t>Recomendaciones</w:t>
+      </w:r>
       <w:bookmarkEnd w:id="27"/>
     </w:p>
     <w:p/>
@@ -5871,23 +5870,12 @@
       <w:pPr>
         <w:pStyle w:val="Ttulo1"/>
       </w:pPr>
-      <w:bookmarkStart w:id="28" w:name="_Toc468387651"/>
-      <w:r>
-        <w:t>Recomendaciones</w:t>
-      </w:r>
-      <w:bookmarkEnd w:id="28"/>
-    </w:p>
-    <w:p/>
-    <w:p>
-      <w:pPr>
-        <w:pStyle w:val="Ttulo1"/>
-      </w:pPr>
-      <w:bookmarkStart w:id="29" w:name="_Toc468387652"/>
+      <w:bookmarkStart w:id="28" w:name="_Toc468387652"/>
       <w:r>
         <w:lastRenderedPageBreak/>
         <w:t>Bibliografía</w:t>
       </w:r>
-      <w:bookmarkEnd w:id="29"/>
+      <w:bookmarkEnd w:id="28"/>
     </w:p>
     <w:p>
       <w:pPr>
@@ -6067,11 +6055,11 @@
       <w:pPr>
         <w:pStyle w:val="Ttulo1"/>
       </w:pPr>
-      <w:bookmarkStart w:id="30" w:name="_Toc468387653"/>
+      <w:bookmarkStart w:id="29" w:name="_Toc468387653"/>
       <w:r>
         <w:t>Anexos</w:t>
       </w:r>
-      <w:bookmarkEnd w:id="30"/>
+      <w:bookmarkEnd w:id="29"/>
     </w:p>
     <w:p/>
     <w:p>
@@ -6295,6 +6283,8 @@
           <w:lang w:val="en-US"/>
         </w:rPr>
       </w:pPr>
+      <w:bookmarkStart w:id="30" w:name="_GoBack"/>
+      <w:bookmarkEnd w:id="30"/>
     </w:p>
     <w:p>
       <w:pPr>
@@ -6308,9 +6298,6 @@
       <w:pPr>
         <w:jc w:val="center"/>
       </w:pPr>
-      <w:r>
-        <w:t xml:space="preserve">A VER SI FUNCIONA ESTA VAINA LA PTM </w:t>
-      </w:r>
     </w:p>
     <w:sectPr>
       <w:pgSz w:w="12240" w:h="15840"/>
@@ -6324,7 +6311,7 @@
 
 <file path=word/numbering.xml><?xml version="1.0" encoding="utf-8"?>
 <w:numbering xmlns:wpc="http://schemas.microsoft.com/office/word/2010/wordprocessingCanvas" xmlns:mc="http://schemas.openxmlformats.org/markup-compatibility/2006" xmlns:o="urn:schemas-microsoft-com:office:office" xmlns:r="http://schemas.openxmlformats.org/officeDocument/2006/relationships" xmlns:m="http://schemas.openxmlformats.org/officeDocument/2006/math" xmlns:v="urn:schemas-microsoft-com:vml" xmlns:wp14="http://schemas.microsoft.com/office/word/2010/wordprocessingDrawing" xmlns:wp="http://schemas.openxmlformats.org/drawingml/2006/wordprocessingDrawing" xmlns:w10="urn:schemas-microsoft-com:office:word" xmlns:w="http://schemas.openxmlformats.org/wordprocessingml/2006/main" xmlns:w14="http://schemas.microsoft.com/office/word/2010/wordml" xmlns:w15="http://schemas.microsoft.com/office/word/2012/wordml" xmlns:wpg="http://schemas.microsoft.com/office/word/2010/wordprocessingGroup" xmlns:wpi="http://schemas.microsoft.com/office/word/2010/wordprocessingInk" xmlns:wne="http://schemas.microsoft.com/office/word/2006/wordml" xmlns:wps="http://schemas.microsoft.com/office/word/2010/wordprocessingShape" mc:Ignorable="w14 w15 wp14">
-  <w:abstractNum w:abstractNumId="0">
+  <w:abstractNum w:abstractNumId="0" w15:restartNumberingAfterBreak="0">
     <w:nsid w:val="080847DC"/>
     <w:multiLevelType w:val="hybridMultilevel"/>
     <w:tmpl w:val="BCE8CA64"/>
@@ -6437,7 +6424,7 @@
       </w:rPr>
     </w:lvl>
   </w:abstractNum>
-  <w:abstractNum w:abstractNumId="1">
+  <w:abstractNum w:abstractNumId="1" w15:restartNumberingAfterBreak="0">
     <w:nsid w:val="0A906649"/>
     <w:multiLevelType w:val="hybridMultilevel"/>
     <w:tmpl w:val="B900D814"/>
@@ -6550,7 +6537,7 @@
       </w:rPr>
     </w:lvl>
   </w:abstractNum>
-  <w:abstractNum w:abstractNumId="2">
+  <w:abstractNum w:abstractNumId="2" w15:restartNumberingAfterBreak="0">
     <w:nsid w:val="0D005896"/>
     <w:multiLevelType w:val="hybridMultilevel"/>
     <w:tmpl w:val="881AB5C8"/>
@@ -6663,7 +6650,7 @@
       </w:rPr>
     </w:lvl>
   </w:abstractNum>
-  <w:abstractNum w:abstractNumId="3">
+  <w:abstractNum w:abstractNumId="3" w15:restartNumberingAfterBreak="0">
     <w:nsid w:val="13F562FF"/>
     <w:multiLevelType w:val="multilevel"/>
     <w:tmpl w:val="4D4A7D56"/>
@@ -6758,7 +6745,7 @@
       </w:pPr>
     </w:lvl>
   </w:abstractNum>
-  <w:abstractNum w:abstractNumId="4">
+  <w:abstractNum w:abstractNumId="4" w15:restartNumberingAfterBreak="0">
     <w:nsid w:val="1C06443F"/>
     <w:multiLevelType w:val="hybridMultilevel"/>
     <w:tmpl w:val="227400C8"/>
@@ -6871,7 +6858,7 @@
       </w:rPr>
     </w:lvl>
   </w:abstractNum>
-  <w:abstractNum w:abstractNumId="5">
+  <w:abstractNum w:abstractNumId="5" w15:restartNumberingAfterBreak="0">
     <w:nsid w:val="1C1204FC"/>
     <w:multiLevelType w:val="multilevel"/>
     <w:tmpl w:val="0409001F"/>
@@ -6957,7 +6944,7 @@
       </w:pPr>
     </w:lvl>
   </w:abstractNum>
-  <w:abstractNum w:abstractNumId="6">
+  <w:abstractNum w:abstractNumId="6" w15:restartNumberingAfterBreak="0">
     <w:nsid w:val="1E4C1117"/>
     <w:multiLevelType w:val="hybridMultilevel"/>
     <w:tmpl w:val="ADD432D2"/>
@@ -7070,7 +7057,7 @@
       </w:rPr>
     </w:lvl>
   </w:abstractNum>
-  <w:abstractNum w:abstractNumId="7">
+  <w:abstractNum w:abstractNumId="7" w15:restartNumberingAfterBreak="0">
     <w:nsid w:val="1FFF2CEE"/>
     <w:multiLevelType w:val="hybridMultilevel"/>
     <w:tmpl w:val="3D3A40D6"/>
@@ -7156,7 +7143,7 @@
       </w:pPr>
     </w:lvl>
   </w:abstractNum>
-  <w:abstractNum w:abstractNumId="8">
+  <w:abstractNum w:abstractNumId="8" w15:restartNumberingAfterBreak="0">
     <w:nsid w:val="20994EE3"/>
     <w:multiLevelType w:val="hybridMultilevel"/>
     <w:tmpl w:val="3CCA826A"/>
@@ -7269,7 +7256,7 @@
       </w:rPr>
     </w:lvl>
   </w:abstractNum>
-  <w:abstractNum w:abstractNumId="9">
+  <w:abstractNum w:abstractNumId="9" w15:restartNumberingAfterBreak="0">
     <w:nsid w:val="213E6E45"/>
     <w:multiLevelType w:val="hybridMultilevel"/>
     <w:tmpl w:val="43FA3DC6"/>
@@ -7382,7 +7369,7 @@
       </w:rPr>
     </w:lvl>
   </w:abstractNum>
-  <w:abstractNum w:abstractNumId="10">
+  <w:abstractNum w:abstractNumId="10" w15:restartNumberingAfterBreak="0">
     <w:nsid w:val="25A67846"/>
     <w:multiLevelType w:val="multilevel"/>
     <w:tmpl w:val="B20CE810"/>
@@ -7495,7 +7482,7 @@
       </w:rPr>
     </w:lvl>
   </w:abstractNum>
-  <w:abstractNum w:abstractNumId="11">
+  <w:abstractNum w:abstractNumId="11" w15:restartNumberingAfterBreak="0">
     <w:nsid w:val="28E5173D"/>
     <w:multiLevelType w:val="multilevel"/>
     <w:tmpl w:val="65BC51A6"/>
@@ -7644,7 +7631,7 @@
       </w:rPr>
     </w:lvl>
   </w:abstractNum>
-  <w:abstractNum w:abstractNumId="12">
+  <w:abstractNum w:abstractNumId="12" w15:restartNumberingAfterBreak="0">
     <w:nsid w:val="2DF13BE2"/>
     <w:multiLevelType w:val="hybridMultilevel"/>
     <w:tmpl w:val="FEA817BC"/>
@@ -7757,7 +7744,7 @@
       </w:rPr>
     </w:lvl>
   </w:abstractNum>
-  <w:abstractNum w:abstractNumId="13">
+  <w:abstractNum w:abstractNumId="13" w15:restartNumberingAfterBreak="0">
     <w:nsid w:val="314A0EF3"/>
     <w:multiLevelType w:val="hybridMultilevel"/>
     <w:tmpl w:val="5F0838A0"/>
@@ -7870,7 +7857,7 @@
       </w:rPr>
     </w:lvl>
   </w:abstractNum>
-  <w:abstractNum w:abstractNumId="14">
+  <w:abstractNum w:abstractNumId="14" w15:restartNumberingAfterBreak="0">
     <w:nsid w:val="32051B55"/>
     <w:multiLevelType w:val="hybridMultilevel"/>
     <w:tmpl w:val="77D463BC"/>
@@ -7983,7 +7970,7 @@
       </w:rPr>
     </w:lvl>
   </w:abstractNum>
-  <w:abstractNum w:abstractNumId="15">
+  <w:abstractNum w:abstractNumId="15" w15:restartNumberingAfterBreak="0">
     <w:nsid w:val="340C7B51"/>
     <w:multiLevelType w:val="hybridMultilevel"/>
     <w:tmpl w:val="459859AE"/>
@@ -8096,7 +8083,7 @@
       </w:rPr>
     </w:lvl>
   </w:abstractNum>
-  <w:abstractNum w:abstractNumId="16">
+  <w:abstractNum w:abstractNumId="16" w15:restartNumberingAfterBreak="0">
     <w:nsid w:val="4CA06CA4"/>
     <w:multiLevelType w:val="multilevel"/>
     <w:tmpl w:val="37B8E62C"/>
@@ -8245,7 +8232,7 @@
       </w:rPr>
     </w:lvl>
   </w:abstractNum>
-  <w:abstractNum w:abstractNumId="17">
+  <w:abstractNum w:abstractNumId="17" w15:restartNumberingAfterBreak="0">
     <w:nsid w:val="4E8B5ECD"/>
     <w:multiLevelType w:val="multilevel"/>
     <w:tmpl w:val="C0621B98"/>
@@ -8449,7 +8436,7 @@
       </w:pPr>
     </w:lvl>
   </w:abstractNum>
-  <w:abstractNum w:abstractNumId="18">
+  <w:abstractNum w:abstractNumId="18" w15:restartNumberingAfterBreak="0">
     <w:nsid w:val="57EF384C"/>
     <w:multiLevelType w:val="hybridMultilevel"/>
     <w:tmpl w:val="07B02D7C"/>
@@ -8562,7 +8549,7 @@
       </w:rPr>
     </w:lvl>
   </w:abstractNum>
-  <w:abstractNum w:abstractNumId="19">
+  <w:abstractNum w:abstractNumId="19" w15:restartNumberingAfterBreak="0">
     <w:nsid w:val="6BF679A7"/>
     <w:multiLevelType w:val="hybridMultilevel"/>
     <w:tmpl w:val="969A0B22"/>
@@ -8675,7 +8662,7 @@
       </w:rPr>
     </w:lvl>
   </w:abstractNum>
-  <w:abstractNum w:abstractNumId="20">
+  <w:abstractNum w:abstractNumId="20" w15:restartNumberingAfterBreak="0">
     <w:nsid w:val="72BB3665"/>
     <w:multiLevelType w:val="hybridMultilevel"/>
     <w:tmpl w:val="D83E3CEC"/>
@@ -8788,7 +8775,7 @@
       </w:rPr>
     </w:lvl>
   </w:abstractNum>
-  <w:abstractNum w:abstractNumId="21">
+  <w:abstractNum w:abstractNumId="21" w15:restartNumberingAfterBreak="0">
     <w:nsid w:val="7556268B"/>
     <w:multiLevelType w:val="hybridMultilevel"/>
     <w:tmpl w:val="CFD83368"/>
@@ -8901,7 +8888,7 @@
       </w:rPr>
     </w:lvl>
   </w:abstractNum>
-  <w:abstractNum w:abstractNumId="22">
+  <w:abstractNum w:abstractNumId="22" w15:restartNumberingAfterBreak="0">
     <w:nsid w:val="756D3784"/>
     <w:multiLevelType w:val="hybridMultilevel"/>
     <w:tmpl w:val="E92E11E6"/>
@@ -9014,7 +9001,7 @@
       </w:rPr>
     </w:lvl>
   </w:abstractNum>
-  <w:abstractNum w:abstractNumId="23">
+  <w:abstractNum w:abstractNumId="23" w15:restartNumberingAfterBreak="0">
     <w:nsid w:val="785B1A09"/>
     <w:multiLevelType w:val="hybridMultilevel"/>
     <w:tmpl w:val="051AF6F4"/>
@@ -9127,7 +9114,7 @@
       </w:rPr>
     </w:lvl>
   </w:abstractNum>
-  <w:abstractNum w:abstractNumId="24">
+  <w:abstractNum w:abstractNumId="24" w15:restartNumberingAfterBreak="0">
     <w:nsid w:val="79C54525"/>
     <w:multiLevelType w:val="hybridMultilevel"/>
     <w:tmpl w:val="BFAA9838"/>
@@ -9240,7 +9227,7 @@
       </w:rPr>
     </w:lvl>
   </w:abstractNum>
-  <w:abstractNum w:abstractNumId="25">
+  <w:abstractNum w:abstractNumId="25" w15:restartNumberingAfterBreak="0">
     <w:nsid w:val="7BE434D7"/>
     <w:multiLevelType w:val="singleLevel"/>
     <w:tmpl w:val="04090001"/>
@@ -10524,7 +10511,7 @@
 </file>
 
 <file path=customXml/itemProps1.xml><?xml version="1.0" encoding="utf-8"?>
-<ds:datastoreItem xmlns:ds="http://schemas.openxmlformats.org/officeDocument/2006/customXml" ds:itemID="{0B2083F4-CCB8-48CA-83B3-50C63CFC3904}">
+<ds:datastoreItem xmlns:ds="http://schemas.openxmlformats.org/officeDocument/2006/customXml" ds:itemID="{02D88213-6471-4393-AC1C-63113384617D}">
   <ds:schemaRefs>
     <ds:schemaRef ds:uri="http://schemas.openxmlformats.org/officeDocument/2006/bibliography"/>
   </ds:schemaRefs>

</xml_diff>